<commit_message>
Update Description of Acceptance Testcases.docx
</commit_message>
<xml_diff>
--- a/Submission Document/Description of Acceptance Testcases.docx
+++ b/Submission Document/Description of Acceptance Testcases.docx
@@ -2498,7 +2498,14 @@
                       <w:sz w:val="16"/>
                       <w:szCs w:val="16"/>
                     </w:rPr>
-                    <w:t>T2.2</w:t>
+                    <w:t>T2.</w:t>
+                  </w:r>
+                  <w:r>
+                    <w:rPr>
+                      <w:sz w:val="16"/>
+                      <w:szCs w:val="16"/>
+                    </w:rPr>
+                    <w:t>3</w:t>
                   </w:r>
                 </w:p>
               </w:tc>
@@ -3164,13 +3171,19 @@
                   <w:pPr>
                     <w:rPr>
                       <w:rFonts w:ascii="Courier New" w:hAnsi="Courier New" w:cs="Courier New"/>
-                      <w:sz w:val="18"/>
-                      <w:szCs w:val="18"/>
-                    </w:rPr>
-                  </w:pPr>
-                  <w:r>
-                    <w:rPr>
-                      <w:rFonts w:ascii="Courier New" w:hAnsi="Courier New" w:cs="Courier New"/>
+                      <w:b/>
+                      <w:bCs/>
+                      <w:color w:val="FF0000"/>
+                      <w:sz w:val="18"/>
+                      <w:szCs w:val="18"/>
+                    </w:rPr>
+                  </w:pPr>
+                  <w:r>
+                    <w:rPr>
+                      <w:rFonts w:ascii="Courier New" w:hAnsi="Courier New" w:cs="Courier New"/>
+                      <w:b/>
+                      <w:bCs/>
+                      <w:color w:val="FF0000"/>
                       <w:sz w:val="18"/>
                       <w:szCs w:val="18"/>
                     </w:rPr>
@@ -3180,6 +3193,9 @@
                   <w:r>
                     <w:rPr>
                       <w:rFonts w:ascii="Courier New" w:hAnsi="Courier New" w:cs="Courier New"/>
+                      <w:b/>
+                      <w:bCs/>
+                      <w:color w:val="FF0000"/>
                       <w:sz w:val="18"/>
                       <w:szCs w:val="18"/>
                     </w:rPr>
@@ -3189,6 +3205,9 @@
                   <w:r>
                     <w:rPr>
                       <w:rFonts w:ascii="Courier New" w:hAnsi="Courier New" w:cs="Courier New"/>
+                      <w:b/>
+                      <w:bCs/>
+                      <w:color w:val="FF0000"/>
                       <w:sz w:val="18"/>
                       <w:szCs w:val="18"/>
                     </w:rPr>
@@ -6607,12 +6626,17 @@
                 <w:p>
                   <w:pPr>
                     <w:rPr>
-                      <w:sz w:val="16"/>
-                      <w:szCs w:val="16"/>
-                    </w:rPr>
-                  </w:pPr>
-                  <w:r>
-                    <w:rPr>
+                      <w:b/>
+                      <w:bCs/>
+                      <w:sz w:val="16"/>
+                      <w:szCs w:val="16"/>
+                    </w:rPr>
+                  </w:pPr>
+                  <w:r>
+                    <w:rPr>
+                      <w:b/>
+                      <w:bCs/>
+                      <w:color w:val="FF0000"/>
                       <w:sz w:val="16"/>
                       <w:szCs w:val="16"/>
                     </w:rPr>
@@ -7083,17 +7107,32 @@
                 <w:p>
                   <w:pPr>
                     <w:rPr>
-                      <w:sz w:val="16"/>
-                      <w:szCs w:val="16"/>
-                    </w:rPr>
-                  </w:pPr>
-                  <w:r>
-                    <w:rPr>
+                      <w:b/>
+                      <w:bCs/>
+                      <w:sz w:val="16"/>
+                      <w:szCs w:val="16"/>
+                    </w:rPr>
+                  </w:pPr>
+                  <w:r>
+                    <w:rPr>
+                      <w:b/>
+                      <w:bCs/>
+                      <w:color w:val="FF0000"/>
                       <w:sz w:val="16"/>
                       <w:szCs w:val="16"/>
                     </w:rPr>
                     <w:lastRenderedPageBreak/>
-                    <w:t>T2.4</w:t>
+                    <w:t>T2.</w:t>
+                  </w:r>
+                  <w:r>
+                    <w:rPr>
+                      <w:b/>
+                      <w:bCs/>
+                      <w:color w:val="FF0000"/>
+                      <w:sz w:val="16"/>
+                      <w:szCs w:val="16"/>
+                    </w:rPr>
+                    <w:t>5</w:t>
                   </w:r>
                 </w:p>
               </w:tc>
@@ -7390,13 +7429,19 @@
                   <w:pPr>
                     <w:rPr>
                       <w:rFonts w:ascii="Courier New" w:hAnsi="Courier New" w:cs="Courier New"/>
-                      <w:sz w:val="18"/>
-                      <w:szCs w:val="18"/>
-                    </w:rPr>
-                  </w:pPr>
-                  <w:r>
-                    <w:rPr>
-                      <w:rFonts w:ascii="Courier New" w:hAnsi="Courier New" w:cs="Courier New"/>
+                      <w:b/>
+                      <w:bCs/>
+                      <w:color w:val="FF0000"/>
+                      <w:sz w:val="18"/>
+                      <w:szCs w:val="18"/>
+                    </w:rPr>
+                  </w:pPr>
+                  <w:r>
+                    <w:rPr>
+                      <w:rFonts w:ascii="Courier New" w:hAnsi="Courier New" w:cs="Courier New"/>
+                      <w:b/>
+                      <w:bCs/>
+                      <w:color w:val="FF0000"/>
                       <w:sz w:val="18"/>
                       <w:szCs w:val="18"/>
                     </w:rPr>
@@ -7406,6 +7451,9 @@
                   <w:r>
                     <w:rPr>
                       <w:rFonts w:ascii="Courier New" w:hAnsi="Courier New" w:cs="Courier New"/>
+                      <w:b/>
+                      <w:bCs/>
+                      <w:color w:val="FF0000"/>
                       <w:sz w:val="18"/>
                       <w:szCs w:val="18"/>
                     </w:rPr>
@@ -7415,6 +7463,9 @@
                   <w:r>
                     <w:rPr>
                       <w:rFonts w:ascii="Courier New" w:hAnsi="Courier New" w:cs="Courier New"/>
+                      <w:b/>
+                      <w:bCs/>
+                      <w:color w:val="FF0000"/>
                       <w:sz w:val="18"/>
                       <w:szCs w:val="18"/>
                     </w:rPr>
@@ -8139,12 +8190,17 @@
                 <w:p>
                   <w:pPr>
                     <w:rPr>
-                      <w:sz w:val="16"/>
-                      <w:szCs w:val="16"/>
-                    </w:rPr>
-                  </w:pPr>
-                  <w:r>
-                    <w:rPr>
+                      <w:b/>
+                      <w:bCs/>
+                      <w:sz w:val="16"/>
+                      <w:szCs w:val="16"/>
+                    </w:rPr>
+                  </w:pPr>
+                  <w:r>
+                    <w:rPr>
+                      <w:b/>
+                      <w:bCs/>
+                      <w:color w:val="FF0000"/>
                       <w:sz w:val="16"/>
                       <w:szCs w:val="16"/>
                     </w:rPr>
@@ -8745,7 +8801,14 @@
                       <w:szCs w:val="16"/>
                     </w:rPr>
                     <w:lastRenderedPageBreak/>
-                    <w:t>T2.6</w:t>
+                    <w:t>T2.</w:t>
+                  </w:r>
+                  <w:r>
+                    <w:rPr>
+                      <w:sz w:val="16"/>
+                      <w:szCs w:val="16"/>
+                    </w:rPr>
+                    <w:t>7</w:t>
                   </w:r>
                 </w:p>
               </w:tc>
@@ -9108,15 +9171,21 @@
                     <w:adjustRightInd w:val="0"/>
                     <w:rPr>
                       <w:rFonts w:ascii="Courier New" w:hAnsi="Courier New" w:cs="Courier New"/>
-                      <w:noProof/>
-                      <w:sz w:val="18"/>
-                      <w:szCs w:val="18"/>
-                    </w:rPr>
-                  </w:pPr>
-                  <w:r>
-                    <w:rPr>
-                      <w:rFonts w:ascii="Courier New" w:hAnsi="Courier New" w:cs="Courier New"/>
-                      <w:noProof/>
+                      <w:b/>
+                      <w:bCs/>
+                      <w:noProof/>
+                      <w:color w:val="FF0000"/>
+                      <w:sz w:val="18"/>
+                      <w:szCs w:val="18"/>
+                    </w:rPr>
+                  </w:pPr>
+                  <w:r>
+                    <w:rPr>
+                      <w:rFonts w:ascii="Courier New" w:hAnsi="Courier New" w:cs="Courier New"/>
+                      <w:b/>
+                      <w:bCs/>
+                      <w:noProof/>
+                      <w:color w:val="FF0000"/>
                       <w:sz w:val="18"/>
                       <w:szCs w:val="18"/>
                     </w:rPr>
@@ -9684,12 +9753,17 @@
                 <w:p>
                   <w:pPr>
                     <w:rPr>
-                      <w:sz w:val="16"/>
-                      <w:szCs w:val="16"/>
-                    </w:rPr>
-                  </w:pPr>
-                  <w:r>
-                    <w:rPr>
+                      <w:b/>
+                      <w:bCs/>
+                      <w:sz w:val="16"/>
+                      <w:szCs w:val="16"/>
+                    </w:rPr>
+                  </w:pPr>
+                  <w:r>
+                    <w:rPr>
+                      <w:b/>
+                      <w:bCs/>
+                      <w:color w:val="FF0000"/>
                       <w:sz w:val="16"/>
                       <w:szCs w:val="16"/>
                     </w:rPr>

</xml_diff>